<commit_message>
adding sync to the hashmap and database final back up
</commit_message>
<xml_diff>
--- a/Final Project/Documentation/Database Tables And Functions.docx
+++ b/Final Project/Documentation/Database Tables And Functions.docx
@@ -1473,8 +1473,6 @@
         </w:rPr>
         <w:t>,isplayingNow boolean</w:t>
       </w:r>
-      <w:bookmarkStart w:id="0" w:name="_GoBack"/>
-      <w:bookmarkEnd w:id="0"/>
       <w:r>
         <w:rPr>
           <w:sz w:val="32"/>
@@ -1994,7 +1992,23 @@
           <w:szCs w:val="32"/>
           <w:lang w:val="en-GB"/>
         </w:rPr>
-        <w:t>UPDATE players SET score = score + 5 WHERE username = nameOfUser;</w:t>
+        <w:t>UPDATE players SET score = score + 5</w:t>
+      </w:r>
+      <w:r>
+        <w:rPr>
+          <w:sz w:val="32"/>
+          <w:szCs w:val="32"/>
+          <w:lang w:val="en-GB"/>
+        </w:rPr>
+        <w:t>, isplaying = false</w:t>
+      </w:r>
+      <w:r>
+        <w:rPr>
+          <w:sz w:val="32"/>
+          <w:szCs w:val="32"/>
+          <w:lang w:val="en-GB"/>
+        </w:rPr>
+        <w:t xml:space="preserve"> WHERE username = nameOfUser;</w:t>
       </w:r>
     </w:p>
     <w:p>
@@ -2152,7 +2166,23 @@
           <w:szCs w:val="32"/>
           <w:lang w:val="en-GB"/>
         </w:rPr>
-        <w:t>UPDATE players SET score = score + 20 WHERE username = nameOfUser;</w:t>
+        <w:t>UPDATE players SET score = score + 20</w:t>
+      </w:r>
+      <w:r>
+        <w:rPr>
+          <w:sz w:val="32"/>
+          <w:szCs w:val="32"/>
+          <w:lang w:val="en-GB"/>
+        </w:rPr>
+        <w:t>, isplaying = false</w:t>
+      </w:r>
+      <w:r>
+        <w:rPr>
+          <w:sz w:val="32"/>
+          <w:szCs w:val="32"/>
+          <w:lang w:val="en-GB"/>
+        </w:rPr>
+        <w:t xml:space="preserve"> WHERE username = nameOfUser;</w:t>
       </w:r>
     </w:p>
     <w:p>
@@ -3019,6 +3049,30 @@
           <w:szCs w:val="32"/>
           <w:lang w:val="en-GB"/>
         </w:rPr>
+        <w:t xml:space="preserve"> </w:t>
+      </w:r>
+      <w:r>
+        <w:rPr>
+          <w:sz w:val="32"/>
+          <w:szCs w:val="32"/>
+          <w:lang w:val="en-GB"/>
+        </w:rPr>
+        <w:t xml:space="preserve">, </w:t>
+      </w:r>
+      <w:r>
+        <w:rPr>
+          <w:sz w:val="32"/>
+          <w:szCs w:val="32"/>
+          <w:lang w:val="en-GB"/>
+        </w:rPr>
+        <w:t>isplaying = false</w:t>
+      </w:r>
+      <w:r>
+        <w:rPr>
+          <w:sz w:val="32"/>
+          <w:szCs w:val="32"/>
+          <w:lang w:val="en-GB"/>
+        </w:rPr>
         <w:t xml:space="preserve"> WHERE gameid = gamenumber;</w:t>
       </w:r>
     </w:p>
@@ -3230,7 +3284,7 @@
           <w:lang w:val="en-GB"/>
         </w:rPr>
       </w:pPr>
-      <w:bookmarkStart w:id="1" w:name="_Hlk32351978"/>
+      <w:bookmarkStart w:id="0" w:name="_Hlk32351978"/>
       <w:r>
         <w:rPr>
           <w:sz w:val="32"/>
@@ -3240,7 +3294,7 @@
         <w:t>DECLARE</w:t>
       </w:r>
     </w:p>
-    <w:bookmarkEnd w:id="1"/>
+    <w:bookmarkEnd w:id="0"/>
     <w:p>
       <w:pPr>
         <w:tabs>
@@ -3400,30 +3454,6 @@
         </w:rPr>
         <w:t>$$ LANGUAGE plpgsql;</w:t>
       </w:r>
-    </w:p>
-    <w:p>
-      <w:pPr>
-        <w:tabs>
-          <w:tab w:val="left" w:pos="5112"/>
-        </w:tabs>
-        <w:rPr>
-          <w:sz w:val="32"/>
-          <w:szCs w:val="32"/>
-          <w:lang w:val="en-GB"/>
-        </w:rPr>
-      </w:pPr>
-    </w:p>
-    <w:p>
-      <w:pPr>
-        <w:tabs>
-          <w:tab w:val="left" w:pos="5112"/>
-        </w:tabs>
-        <w:rPr>
-          <w:sz w:val="32"/>
-          <w:szCs w:val="32"/>
-          <w:lang w:val="en-GB"/>
-        </w:rPr>
-      </w:pPr>
     </w:p>
     <w:p>
       <w:pPr>
@@ -3479,7 +3509,7 @@
           <w:lang w:val="en-GB"/>
         </w:rPr>
       </w:pPr>
-      <w:bookmarkStart w:id="2" w:name="_Hlk32354187"/>
+      <w:bookmarkStart w:id="1" w:name="_Hlk32354187"/>
       <w:r>
         <w:rPr>
           <w:sz w:val="32"/>
@@ -3488,7 +3518,7 @@
         </w:rPr>
         <w:t xml:space="preserve">CREATE OR REPLACE FUNCTION </w:t>
       </w:r>
-      <w:bookmarkEnd w:id="2"/>
+      <w:bookmarkEnd w:id="1"/>
       <w:r>
         <w:rPr>
           <w:sz w:val="32"/>
@@ -4018,24 +4048,24 @@
           <w:szCs w:val="32"/>
           <w:lang w:val="en-GB"/>
         </w:rPr>
+        <w:t>UPDATE players set gameid = newgameId WHERE username IN (name0fHome,nameOfOpponent);</w:t>
+      </w:r>
+    </w:p>
+    <w:p>
+      <w:pPr>
+        <w:rPr>
+          <w:sz w:val="32"/>
+          <w:szCs w:val="32"/>
+          <w:lang w:val="en-GB"/>
+        </w:rPr>
+      </w:pPr>
+      <w:r>
+        <w:rPr>
+          <w:sz w:val="32"/>
+          <w:szCs w:val="32"/>
+          <w:lang w:val="en-GB"/>
+        </w:rPr>
         <w:lastRenderedPageBreak/>
-        <w:t>UPDATE players set gameid = newgameId WHERE username IN (name0fHome,nameOfOpponent);</w:t>
-      </w:r>
-    </w:p>
-    <w:p>
-      <w:pPr>
-        <w:rPr>
-          <w:sz w:val="32"/>
-          <w:szCs w:val="32"/>
-          <w:lang w:val="en-GB"/>
-        </w:rPr>
-      </w:pPr>
-      <w:r>
-        <w:rPr>
-          <w:sz w:val="32"/>
-          <w:szCs w:val="32"/>
-          <w:lang w:val="en-GB"/>
-        </w:rPr>
         <w:t>RETURN QUERY SELECT game_id,savedGame[1],</w:t>
       </w:r>
       <w:r>
@@ -4498,6 +4528,7 @@
           <w:szCs w:val="32"/>
           <w:lang w:val="en-GB"/>
         </w:rPr>
+        <w:lastRenderedPageBreak/>
         <w:t>To retrive player’s data</w:t>
       </w:r>
     </w:p>
@@ -4815,81 +4846,81 @@
           <w:szCs w:val="32"/>
           <w:lang w:val="en-GB"/>
         </w:rPr>
+        <w:t>CREATE OR REPLACE FUNCTION set</w:t>
+      </w:r>
+      <w:r>
+        <w:rPr>
+          <w:sz w:val="32"/>
+          <w:szCs w:val="32"/>
+          <w:lang w:val="en-GB"/>
+        </w:rPr>
+        <w:t>Is</w:t>
+      </w:r>
+      <w:r>
+        <w:rPr>
+          <w:sz w:val="32"/>
+          <w:szCs w:val="32"/>
+          <w:lang w:val="en-GB"/>
+        </w:rPr>
+        <w:t>PlayerPlaying</w:t>
+      </w:r>
+      <w:r>
+        <w:rPr>
+          <w:sz w:val="32"/>
+          <w:szCs w:val="32"/>
+          <w:lang w:val="en-GB"/>
+        </w:rPr>
+        <w:t xml:space="preserve"> (nameOfUser text) RETURN</w:t>
+      </w:r>
+      <w:r>
+        <w:rPr>
+          <w:sz w:val="32"/>
+          <w:szCs w:val="32"/>
+          <w:lang w:val="en-GB"/>
+        </w:rPr>
+        <w:t>S</w:t>
+      </w:r>
+      <w:r>
+        <w:rPr>
+          <w:sz w:val="32"/>
+          <w:szCs w:val="32"/>
+          <w:lang w:val="en-GB"/>
+        </w:rPr>
+        <w:t xml:space="preserve"> boolean AS $$</w:t>
+      </w:r>
+    </w:p>
+    <w:p>
+      <w:pPr>
+        <w:rPr>
+          <w:sz w:val="32"/>
+          <w:szCs w:val="32"/>
+          <w:lang w:val="en-GB"/>
+        </w:rPr>
+      </w:pPr>
+      <w:r>
+        <w:rPr>
+          <w:sz w:val="32"/>
+          <w:szCs w:val="32"/>
+          <w:lang w:val="en-GB"/>
+        </w:rPr>
+        <w:t>DECLARE</w:t>
+      </w:r>
+    </w:p>
+    <w:p>
+      <w:pPr>
+        <w:rPr>
+          <w:sz w:val="32"/>
+          <w:szCs w:val="32"/>
+          <w:lang w:val="en-GB"/>
+        </w:rPr>
+      </w:pPr>
+      <w:r>
+        <w:rPr>
+          <w:sz w:val="32"/>
+          <w:szCs w:val="32"/>
+          <w:lang w:val="en-GB"/>
+        </w:rPr>
         <w:lastRenderedPageBreak/>
-        <w:t>CREATE OR REPLACE FUNCTION set</w:t>
-      </w:r>
-      <w:r>
-        <w:rPr>
-          <w:sz w:val="32"/>
-          <w:szCs w:val="32"/>
-          <w:lang w:val="en-GB"/>
-        </w:rPr>
-        <w:t>Is</w:t>
-      </w:r>
-      <w:r>
-        <w:rPr>
-          <w:sz w:val="32"/>
-          <w:szCs w:val="32"/>
-          <w:lang w:val="en-GB"/>
-        </w:rPr>
-        <w:t>PlayerPlaying</w:t>
-      </w:r>
-      <w:r>
-        <w:rPr>
-          <w:sz w:val="32"/>
-          <w:szCs w:val="32"/>
-          <w:lang w:val="en-GB"/>
-        </w:rPr>
-        <w:t xml:space="preserve"> (nameOfUser text) RETURN</w:t>
-      </w:r>
-      <w:r>
-        <w:rPr>
-          <w:sz w:val="32"/>
-          <w:szCs w:val="32"/>
-          <w:lang w:val="en-GB"/>
-        </w:rPr>
-        <w:t>S</w:t>
-      </w:r>
-      <w:r>
-        <w:rPr>
-          <w:sz w:val="32"/>
-          <w:szCs w:val="32"/>
-          <w:lang w:val="en-GB"/>
-        </w:rPr>
-        <w:t xml:space="preserve"> boolean AS $$</w:t>
-      </w:r>
-    </w:p>
-    <w:p>
-      <w:pPr>
-        <w:rPr>
-          <w:sz w:val="32"/>
-          <w:szCs w:val="32"/>
-          <w:lang w:val="en-GB"/>
-        </w:rPr>
-      </w:pPr>
-      <w:r>
-        <w:rPr>
-          <w:sz w:val="32"/>
-          <w:szCs w:val="32"/>
-          <w:lang w:val="en-GB"/>
-        </w:rPr>
-        <w:t>DECLARE</w:t>
-      </w:r>
-    </w:p>
-    <w:p>
-      <w:pPr>
-        <w:rPr>
-          <w:sz w:val="32"/>
-          <w:szCs w:val="32"/>
-          <w:lang w:val="en-GB"/>
-        </w:rPr>
-      </w:pPr>
-      <w:r>
-        <w:rPr>
-          <w:sz w:val="32"/>
-          <w:szCs w:val="32"/>
-          <w:lang w:val="en-GB"/>
-        </w:rPr>
         <w:t>BEGIN</w:t>
       </w:r>
     </w:p>
@@ -5164,6 +5195,39 @@
           <w:szCs w:val="32"/>
           <w:lang w:val="en-GB"/>
         </w:rPr>
+        <w:t xml:space="preserve">Update players set isplaying = false where </w:t>
+      </w:r>
+      <w:r>
+        <w:rPr>
+          <w:sz w:val="32"/>
+          <w:szCs w:val="32"/>
+          <w:lang w:val="en-GB"/>
+        </w:rPr>
+        <w:t>username</w:t>
+      </w:r>
+      <w:r>
+        <w:rPr>
+          <w:sz w:val="32"/>
+          <w:szCs w:val="32"/>
+          <w:lang w:val="en-GB"/>
+        </w:rPr>
+        <w:t xml:space="preserve"> = nameOfUser;</w:t>
+      </w:r>
+    </w:p>
+    <w:p>
+      <w:pPr>
+        <w:rPr>
+          <w:sz w:val="32"/>
+          <w:szCs w:val="32"/>
+          <w:lang w:val="en-GB"/>
+        </w:rPr>
+      </w:pPr>
+      <w:r>
+        <w:rPr>
+          <w:sz w:val="32"/>
+          <w:szCs w:val="32"/>
+          <w:lang w:val="en-GB"/>
+        </w:rPr>
         <w:t>SELECT</w:t>
       </w:r>
       <w:r>
@@ -5343,40 +5407,40 @@
           <w:szCs w:val="32"/>
           <w:lang w:val="en-GB"/>
         </w:rPr>
+        <w:t xml:space="preserve">CREATE OR REPLACE FUNCTION makeAllPlayersOffline () RETURNS boolean </w:t>
+      </w:r>
+      <w:r>
+        <w:rPr>
+          <w:sz w:val="32"/>
+          <w:szCs w:val="32"/>
+          <w:lang w:val="en-GB"/>
+        </w:rPr>
+        <w:t xml:space="preserve">AS </w:t>
+      </w:r>
+      <w:r>
+        <w:rPr>
+          <w:sz w:val="32"/>
+          <w:szCs w:val="32"/>
+          <w:lang w:val="en-GB"/>
+        </w:rPr>
+        <w:t>$$</w:t>
+      </w:r>
+    </w:p>
+    <w:p>
+      <w:pPr>
+        <w:rPr>
+          <w:sz w:val="32"/>
+          <w:szCs w:val="32"/>
+          <w:lang w:val="en-GB"/>
+        </w:rPr>
+      </w:pPr>
+      <w:r>
+        <w:rPr>
+          <w:sz w:val="32"/>
+          <w:szCs w:val="32"/>
+          <w:lang w:val="en-GB"/>
+        </w:rPr>
         <w:lastRenderedPageBreak/>
-        <w:t xml:space="preserve">CREATE OR REPLACE FUNCTION makeAllPlayersOffline () RETURNS boolean </w:t>
-      </w:r>
-      <w:r>
-        <w:rPr>
-          <w:sz w:val="32"/>
-          <w:szCs w:val="32"/>
-          <w:lang w:val="en-GB"/>
-        </w:rPr>
-        <w:t xml:space="preserve">AS </w:t>
-      </w:r>
-      <w:r>
-        <w:rPr>
-          <w:sz w:val="32"/>
-          <w:szCs w:val="32"/>
-          <w:lang w:val="en-GB"/>
-        </w:rPr>
-        <w:t>$$</w:t>
-      </w:r>
-    </w:p>
-    <w:p>
-      <w:pPr>
-        <w:rPr>
-          <w:sz w:val="32"/>
-          <w:szCs w:val="32"/>
-          <w:lang w:val="en-GB"/>
-        </w:rPr>
-      </w:pPr>
-      <w:r>
-        <w:rPr>
-          <w:sz w:val="32"/>
-          <w:szCs w:val="32"/>
-          <w:lang w:val="en-GB"/>
-        </w:rPr>
         <w:t xml:space="preserve">DECLARE </w:t>
       </w:r>
     </w:p>
@@ -5670,6 +5734,232 @@
         </w:rPr>
         <w:t>$$ LANGUAGE plpgsql;</w:t>
       </w:r>
+    </w:p>
+    <w:p>
+      <w:pPr>
+        <w:rPr>
+          <w:sz w:val="32"/>
+          <w:szCs w:val="32"/>
+          <w:lang w:val="en-GB"/>
+        </w:rPr>
+      </w:pPr>
+    </w:p>
+    <w:p>
+      <w:pPr>
+        <w:pStyle w:val="ListParagraph"/>
+        <w:numPr>
+          <w:ilvl w:val="0"/>
+          <w:numId w:val="2"/>
+        </w:numPr>
+        <w:rPr>
+          <w:sz w:val="32"/>
+          <w:szCs w:val="32"/>
+          <w:lang w:val="en-GB"/>
+        </w:rPr>
+      </w:pPr>
+      <w:r>
+        <w:rPr>
+          <w:sz w:val="32"/>
+          <w:szCs w:val="32"/>
+          <w:lang w:val="en-GB"/>
+        </w:rPr>
+        <w:t>Make The player isplaing off</w:t>
+      </w:r>
+    </w:p>
+    <w:p>
+      <w:pPr>
+        <w:rPr>
+          <w:sz w:val="32"/>
+          <w:szCs w:val="32"/>
+          <w:lang w:val="en-GB"/>
+        </w:rPr>
+      </w:pPr>
+      <w:r>
+        <w:rPr>
+          <w:sz w:val="32"/>
+          <w:szCs w:val="32"/>
+          <w:lang w:val="en-GB"/>
+        </w:rPr>
+        <w:t>CREATE OR REPLACE FUNCTION isplayingOff (</w:t>
+      </w:r>
+      <w:r>
+        <w:rPr>
+          <w:sz w:val="32"/>
+          <w:szCs w:val="32"/>
+          <w:lang w:val="en-GB"/>
+        </w:rPr>
+        <w:t>nameOfUser text</w:t>
+      </w:r>
+      <w:r>
+        <w:rPr>
+          <w:sz w:val="32"/>
+          <w:szCs w:val="32"/>
+          <w:lang w:val="en-GB"/>
+        </w:rPr>
+        <w:t>) RETURN</w:t>
+      </w:r>
+      <w:r>
+        <w:rPr>
+          <w:sz w:val="32"/>
+          <w:szCs w:val="32"/>
+          <w:lang w:val="en-GB"/>
+        </w:rPr>
+        <w:t>S</w:t>
+      </w:r>
+      <w:bookmarkStart w:id="2" w:name="_GoBack"/>
+      <w:bookmarkEnd w:id="2"/>
+      <w:r>
+        <w:rPr>
+          <w:sz w:val="32"/>
+          <w:szCs w:val="32"/>
+          <w:lang w:val="en-GB"/>
+        </w:rPr>
+        <w:t xml:space="preserve"> boolean AS $$</w:t>
+      </w:r>
+    </w:p>
+    <w:p>
+      <w:pPr>
+        <w:rPr>
+          <w:sz w:val="32"/>
+          <w:szCs w:val="32"/>
+          <w:lang w:val="en-GB"/>
+        </w:rPr>
+      </w:pPr>
+      <w:r>
+        <w:rPr>
+          <w:sz w:val="32"/>
+          <w:szCs w:val="32"/>
+          <w:lang w:val="en-GB"/>
+        </w:rPr>
+        <w:t>DECLARE</w:t>
+      </w:r>
+    </w:p>
+    <w:p>
+      <w:pPr>
+        <w:rPr>
+          <w:sz w:val="32"/>
+          <w:szCs w:val="32"/>
+          <w:lang w:val="en-GB"/>
+        </w:rPr>
+      </w:pPr>
+      <w:r>
+        <w:rPr>
+          <w:sz w:val="32"/>
+          <w:szCs w:val="32"/>
+          <w:lang w:val="en-GB"/>
+        </w:rPr>
+        <w:t xml:space="preserve">BEGIN </w:t>
+      </w:r>
+    </w:p>
+    <w:p>
+      <w:pPr>
+        <w:rPr>
+          <w:sz w:val="32"/>
+          <w:szCs w:val="32"/>
+          <w:lang w:val="en-GB"/>
+        </w:rPr>
+      </w:pPr>
+      <w:r>
+        <w:rPr>
+          <w:sz w:val="32"/>
+          <w:szCs w:val="32"/>
+          <w:lang w:val="en-GB"/>
+        </w:rPr>
+        <w:t xml:space="preserve">UPDATE players SET isPlaying = false WHERE </w:t>
+      </w:r>
+      <w:r>
+        <w:rPr>
+          <w:sz w:val="32"/>
+          <w:szCs w:val="32"/>
+          <w:lang w:val="en-GB"/>
+        </w:rPr>
+        <w:t>username</w:t>
+      </w:r>
+      <w:r>
+        <w:rPr>
+          <w:sz w:val="32"/>
+          <w:szCs w:val="32"/>
+          <w:lang w:val="en-GB"/>
+        </w:rPr>
+        <w:t xml:space="preserve"> = nameOfUser;</w:t>
+      </w:r>
+    </w:p>
+    <w:p>
+      <w:pPr>
+        <w:rPr>
+          <w:sz w:val="32"/>
+          <w:szCs w:val="32"/>
+          <w:lang w:val="en-GB"/>
+        </w:rPr>
+      </w:pPr>
+      <w:r>
+        <w:rPr>
+          <w:sz w:val="32"/>
+          <w:szCs w:val="32"/>
+          <w:lang w:val="en-GB"/>
+        </w:rPr>
+        <w:lastRenderedPageBreak/>
+        <w:t xml:space="preserve">RETURN </w:t>
+      </w:r>
+      <w:r>
+        <w:rPr>
+          <w:sz w:val="32"/>
+          <w:szCs w:val="32"/>
+          <w:lang w:val="en-GB"/>
+        </w:rPr>
+        <w:t>false</w:t>
+      </w:r>
+      <w:r>
+        <w:rPr>
+          <w:sz w:val="32"/>
+          <w:szCs w:val="32"/>
+          <w:lang w:val="en-GB"/>
+        </w:rPr>
+        <w:t>;</w:t>
+      </w:r>
+    </w:p>
+    <w:p>
+      <w:pPr>
+        <w:rPr>
+          <w:sz w:val="32"/>
+          <w:szCs w:val="32"/>
+          <w:lang w:val="en-GB"/>
+        </w:rPr>
+      </w:pPr>
+      <w:r>
+        <w:rPr>
+          <w:sz w:val="32"/>
+          <w:szCs w:val="32"/>
+          <w:lang w:val="en-GB"/>
+        </w:rPr>
+        <w:t>END;</w:t>
+      </w:r>
+    </w:p>
+    <w:p>
+      <w:pPr>
+        <w:rPr>
+          <w:sz w:val="32"/>
+          <w:szCs w:val="32"/>
+          <w:lang w:val="en-GB"/>
+        </w:rPr>
+      </w:pPr>
+      <w:r>
+        <w:rPr>
+          <w:sz w:val="32"/>
+          <w:szCs w:val="32"/>
+          <w:lang w:val="en-GB"/>
+        </w:rPr>
+        <w:t>$$ LANGUAGE plpgsql;</w:t>
+      </w:r>
+    </w:p>
+    <w:p>
+      <w:pPr>
+        <w:rPr>
+          <w:sz w:val="32"/>
+          <w:szCs w:val="32"/>
+          <w:lang w:val="en-GB"/>
+        </w:rPr>
+      </w:pPr>
     </w:p>
     <w:sectPr>
       <w:pgSz w:w="11906" w:h="16838"/>
@@ -6294,7 +6584,7 @@
   <w:style w:type="paragraph" w:default="1" w:styleId="Normal">
     <w:name w:val="Normal"/>
     <w:qFormat/>
-    <w:rsid w:val="00C10954"/>
+    <w:rsid w:val="007C73FB"/>
     <w:rPr>
       <w:lang w:val="en-US"/>
     </w:rPr>

</xml_diff>